<commit_message>
agregue informe ley de ohm
</commit_message>
<xml_diff>
--- a/informes/INFORME_CORRIENTE_Y_VOLTAJE.docx
+++ b/informes/INFORME_CORRIENTE_Y_VOLTAJE.docx
@@ -1172,6 +1172,7 @@
             <w:rPr>
               <w:rFonts w:eastAsiaTheme="minorEastAsia"/>
               <w:noProof/>
+              <w:lang w:val="es-PE" w:eastAsia="es-PE"/>
             </w:rPr>
           </w:pPr>
           <w:r>
@@ -1183,7 +1184,7 @@
           <w:r>
             <w:fldChar w:fldCharType="separate"/>
           </w:r>
-          <w:hyperlink w:anchor="_Toc105930859" w:history="1">
+          <w:hyperlink w:anchor="_Toc106091953" w:history="1">
             <w:r>
               <w:rPr>
                 <w:rStyle w:val="Hipervnculo"/>
@@ -1214,7 +1215,7 @@
                 <w:noProof/>
                 <w:webHidden/>
               </w:rPr>
-              <w:instrText xml:space="preserve"> PAGEREF _Toc105930859 \h </w:instrText>
+              <w:instrText xml:space="preserve"> PAGEREF _Toc106091953 \h </w:instrText>
             </w:r>
             <w:r>
               <w:rPr>
@@ -1254,9 +1255,10 @@
             <w:rPr>
               <w:rFonts w:eastAsiaTheme="minorEastAsia"/>
               <w:noProof/>
+              <w:lang w:val="es-PE" w:eastAsia="es-PE"/>
             </w:rPr>
           </w:pPr>
-          <w:hyperlink w:anchor="_Toc105930860" w:history="1">
+          <w:hyperlink w:anchor="_Toc106091954" w:history="1">
             <w:r>
               <w:rPr>
                 <w:rStyle w:val="Hipervnculo"/>
@@ -1287,7 +1289,7 @@
                 <w:noProof/>
                 <w:webHidden/>
               </w:rPr>
-              <w:instrText xml:space="preserve"> PAGEREF _Toc105930860 \h </w:instrText>
+              <w:instrText xml:space="preserve"> PAGEREF _Toc106091954 \h </w:instrText>
             </w:r>
             <w:r>
               <w:rPr>
@@ -1327,9 +1329,10 @@
             <w:rPr>
               <w:rFonts w:eastAsiaTheme="minorEastAsia"/>
               <w:noProof/>
+              <w:lang w:val="es-PE" w:eastAsia="es-PE"/>
             </w:rPr>
           </w:pPr>
-          <w:hyperlink w:anchor="_Toc105930861" w:history="1">
+          <w:hyperlink w:anchor="_Toc106091955" w:history="1">
             <w:r>
               <w:rPr>
                 <w:rStyle w:val="Hipervnculo"/>
@@ -1360,7 +1363,7 @@
                 <w:noProof/>
                 <w:webHidden/>
               </w:rPr>
-              <w:instrText xml:space="preserve"> PAGEREF _Toc105930861 \h </w:instrText>
+              <w:instrText xml:space="preserve"> PAGEREF _Toc106091955 \h </w:instrText>
             </w:r>
             <w:r>
               <w:rPr>
@@ -1400,9 +1403,10 @@
             <w:rPr>
               <w:rFonts w:eastAsiaTheme="minorEastAsia"/>
               <w:noProof/>
+              <w:lang w:val="es-PE" w:eastAsia="es-PE"/>
             </w:rPr>
           </w:pPr>
-          <w:hyperlink w:anchor="_Toc105930862" w:history="1">
+          <w:hyperlink w:anchor="_Toc106091956" w:history="1">
             <w:r>
               <w:rPr>
                 <w:rStyle w:val="Hipervnculo"/>
@@ -1433,7 +1437,7 @@
                 <w:noProof/>
                 <w:webHidden/>
               </w:rPr>
-              <w:instrText xml:space="preserve"> PAGEREF _Toc105930862 \h </w:instrText>
+              <w:instrText xml:space="preserve"> PAGEREF _Toc106091956 \h </w:instrText>
             </w:r>
             <w:r>
               <w:rPr>
@@ -1473,9 +1477,10 @@
             <w:rPr>
               <w:rFonts w:eastAsiaTheme="minorEastAsia"/>
               <w:noProof/>
+              <w:lang w:val="es-PE" w:eastAsia="es-PE"/>
             </w:rPr>
           </w:pPr>
-          <w:hyperlink w:anchor="_Toc105930863" w:history="1">
+          <w:hyperlink w:anchor="_Toc106091957" w:history="1">
             <w:r>
               <w:rPr>
                 <w:rStyle w:val="Hipervnculo"/>
@@ -1506,7 +1511,7 @@
                 <w:noProof/>
                 <w:webHidden/>
               </w:rPr>
-              <w:instrText xml:space="preserve"> PAGEREF _Toc105930863 \h </w:instrText>
+              <w:instrText xml:space="preserve"> PAGEREF _Toc106091957 \h </w:instrText>
             </w:r>
             <w:r>
               <w:rPr>
@@ -1546,9 +1551,10 @@
             <w:rPr>
               <w:rFonts w:eastAsiaTheme="minorEastAsia"/>
               <w:noProof/>
+              <w:lang w:val="es-PE" w:eastAsia="es-PE"/>
             </w:rPr>
           </w:pPr>
-          <w:hyperlink w:anchor="_Toc105930864" w:history="1">
+          <w:hyperlink w:anchor="_Toc106091958" w:history="1">
             <w:r>
               <w:rPr>
                 <w:rStyle w:val="Hipervnculo"/>
@@ -1579,7 +1585,7 @@
                 <w:noProof/>
                 <w:webHidden/>
               </w:rPr>
-              <w:instrText xml:space="preserve"> PAGEREF _Toc105930864 \h </w:instrText>
+              <w:instrText xml:space="preserve"> PAGEREF _Toc106091958 \h </w:instrText>
             </w:r>
             <w:r>
               <w:rPr>
@@ -1733,7 +1739,7 @@
       </w:pPr>
       <w:bookmarkStart w:id="0" w:name="_Toc509912475"/>
       <w:bookmarkStart w:id="1" w:name="_Toc44348499"/>
-      <w:bookmarkStart w:id="2" w:name="_Toc105930859"/>
+      <w:bookmarkStart w:id="2" w:name="_Toc106091953"/>
       <w:r>
         <w:rPr>
           <w:rFonts w:ascii="Times New Roman" w:eastAsia="Times New Roman" w:hAnsi="Times New Roman" w:cs="Times New Roman"/>
@@ -1752,57 +1758,55 @@
     </w:p>
     <w:p>
       <w:pPr>
-        <w:rPr>
-          <w:rFonts w:cstheme="minorHAnsi"/>
-          <w:lang w:val="es-ES"/>
-        </w:rPr>
-      </w:pPr>
-      <w:r>
-        <w:rPr>
-          <w:lang w:val="es-ES"/>
-        </w:rPr>
-        <w:t>El presente informe de laboratorio tiene como finalidad verificar las propiedades de un circuito eléctrico en torno a sus magnitudes de corriente y voltaje, para lo cual, se obtuvo la ayuda de un simulador de circuitos eléctricos, en el que se estructuro circuitos en serie y paralelo, compuestos por dos resistencias de valores 1k</w:t>
-      </w:r>
-      <w:r>
-        <w:rPr>
-          <w:rFonts w:cstheme="minorHAnsi"/>
-          <w:lang w:val="es-ES"/>
-        </w:rPr>
-        <w:t>Ω</w:t>
-      </w:r>
-      <w:r>
-        <w:rPr>
-          <w:lang w:val="es-ES"/>
-        </w:rPr>
-        <w:t xml:space="preserve"> y 330</w:t>
-      </w:r>
-      <w:r>
-        <w:rPr>
-          <w:rFonts w:cstheme="minorHAnsi"/>
-          <w:lang w:val="es-ES"/>
-        </w:rPr>
-        <w:t>Ω. Además, con la ayuda del multímetro pudimos encontrar las magnitudes antes mencionadas, trabajando con un voltaje de fuente igual a 4.95 V.</w:t>
-      </w:r>
-    </w:p>
-    <w:p>
-      <w:pPr>
-        <w:rPr>
-          <w:lang w:val="es-ES"/>
-        </w:rPr>
-      </w:pPr>
-      <w:r>
-        <w:rPr>
+        <w:jc w:val="both"/>
+        <w:rPr>
+          <w:rFonts w:ascii="Times New Roman" w:hAnsi="Times New Roman" w:cs="Times New Roman"/>
+          <w:sz w:val="24"/>
+          <w:szCs w:val="24"/>
+          <w:lang w:val="es-ES"/>
+        </w:rPr>
+      </w:pPr>
+      <w:bookmarkStart w:id="3" w:name="_Hlk106091987"/>
+      <w:r>
+        <w:rPr>
+          <w:rFonts w:ascii="Times New Roman" w:hAnsi="Times New Roman" w:cs="Times New Roman"/>
+          <w:sz w:val="24"/>
+          <w:szCs w:val="24"/>
+          <w:lang w:val="es-ES"/>
+        </w:rPr>
+        <w:t>El presente informe de laboratorio tiene como finalidad verificar las propiedades de un circuito eléctrico en torno a sus magnitudes de corriente y voltaje, para lo cual, se obtuvo la ayuda de un simulador de circuitos eléctricos, en el que se estructuro circuitos en serie y paralelo, compuestos por dos resistencias de valores 1kΩ y 330Ω. Además, con la ayuda del multímetro pudimos encontrar las magnitudes antes mencionadas, trabajando con un voltaje de fuente igual a 4.95 V.</w:t>
+      </w:r>
+    </w:p>
+    <w:p>
+      <w:pPr>
+        <w:jc w:val="both"/>
+        <w:rPr>
+          <w:rFonts w:ascii="Times New Roman" w:hAnsi="Times New Roman" w:cs="Times New Roman"/>
+          <w:sz w:val="24"/>
+          <w:szCs w:val="24"/>
+          <w:lang w:val="es-ES"/>
+        </w:rPr>
+      </w:pPr>
+      <w:r>
+        <w:rPr>
+          <w:rFonts w:ascii="Times New Roman" w:hAnsi="Times New Roman" w:cs="Times New Roman"/>
+          <w:sz w:val="24"/>
+          <w:szCs w:val="24"/>
           <w:lang w:val="es-ES"/>
         </w:rPr>
         <w:t xml:space="preserve">Finalmente, pudimos comprobar, gracias a estas magnitudes, </w:t>
       </w:r>
       <w:r>
         <w:rPr>
+          <w:rFonts w:ascii="Times New Roman" w:hAnsi="Times New Roman" w:cs="Times New Roman"/>
+          <w:sz w:val="24"/>
+          <w:szCs w:val="24"/>
           <w:lang w:val="es-ES"/>
         </w:rPr>
         <w:t xml:space="preserve">los enunciados teóricos que dicen que en un circuito en serie el voltaje se distribuye para cada resistencia; mientras que, la intensidad es la misma. Y de la misma manera para un circuito en paralelo, donde la intensidad de distribuye para cada resistencia; mientras que, el voltaje es el mismo. </w:t>
       </w:r>
     </w:p>
+    <w:bookmarkEnd w:id="3"/>
     <w:p>
       <w:pPr>
         <w:widowControl w:val="0"/>
@@ -2254,34 +2258,6 @@
           <w:lang w:val="es-ES"/>
         </w:rPr>
       </w:pPr>
-    </w:p>
-    <w:p>
-      <w:pPr>
-        <w:widowControl w:val="0"/>
-        <w:autoSpaceDE w:val="0"/>
-        <w:autoSpaceDN w:val="0"/>
-        <w:spacing w:after="0" w:line="240" w:lineRule="auto"/>
-        <w:rPr>
-          <w:rFonts w:ascii="Times New Roman" w:eastAsia="Arial MT" w:hAnsi="Times New Roman" w:cs="Arial MT"/>
-          <w:sz w:val="24"/>
-          <w:lang w:val="es-ES"/>
-        </w:rPr>
-      </w:pPr>
-    </w:p>
-    <w:p>
-      <w:pPr>
-        <w:widowControl w:val="0"/>
-        <w:autoSpaceDE w:val="0"/>
-        <w:autoSpaceDN w:val="0"/>
-        <w:spacing w:after="0" w:line="240" w:lineRule="auto"/>
-        <w:rPr>
-          <w:rFonts w:ascii="Times New Roman" w:eastAsia="Arial MT" w:hAnsi="Times New Roman" w:cs="Arial MT"/>
-          <w:sz w:val="24"/>
-          <w:lang w:val="es-PE"/>
-        </w:rPr>
-      </w:pPr>
-      <w:bookmarkStart w:id="3" w:name="_Toc285535801"/>
-      <w:bookmarkStart w:id="4" w:name="_Toc410627895"/>
     </w:p>
     <w:p>
       <w:pPr>
@@ -2303,11 +2279,9 @@
           <w:lang w:val="es-PE"/>
         </w:rPr>
       </w:pPr>
-      <w:bookmarkStart w:id="5" w:name="_Toc105930860"/>
-      <w:bookmarkStart w:id="6" w:name="_Toc285535806"/>
-      <w:bookmarkStart w:id="7" w:name="_Toc410627901"/>
-      <w:bookmarkEnd w:id="3"/>
-      <w:bookmarkEnd w:id="4"/>
+      <w:bookmarkStart w:id="4" w:name="_Toc285535806"/>
+      <w:bookmarkStart w:id="5" w:name="_Toc410627901"/>
+      <w:bookmarkStart w:id="6" w:name="_Toc106091954"/>
       <w:r>
         <w:rPr>
           <w:rFonts w:ascii="Times New Roman" w:eastAsia="Times New Roman" w:hAnsi="Times New Roman" w:cs="Times New Roman"/>
@@ -2320,348 +2294,352 @@
         <w:lastRenderedPageBreak/>
         <w:t>INTRODUCCIÓN</w:t>
       </w:r>
+      <w:bookmarkEnd w:id="6"/>
+    </w:p>
+    <w:p>
+      <w:pPr>
+        <w:widowControl w:val="0"/>
+        <w:autoSpaceDE w:val="0"/>
+        <w:autoSpaceDN w:val="0"/>
+        <w:spacing w:after="0" w:line="240" w:lineRule="auto"/>
+        <w:jc w:val="both"/>
+        <w:rPr>
+          <w:rFonts w:ascii="Times New Roman" w:eastAsia="Arial MT" w:hAnsi="Times New Roman" w:cs="Times New Roman"/>
+          <w:sz w:val="24"/>
+          <w:lang w:val="es-PE"/>
+        </w:rPr>
+      </w:pPr>
+      <w:bookmarkStart w:id="7" w:name="_Hlk106092022"/>
+      <w:bookmarkEnd w:id="4"/>
       <w:bookmarkEnd w:id="5"/>
-    </w:p>
-    <w:bookmarkEnd w:id="6"/>
+      <w:r>
+        <w:rPr>
+          <w:rFonts w:ascii="Times New Roman" w:eastAsia="Arial MT" w:hAnsi="Times New Roman" w:cs="Times New Roman"/>
+          <w:sz w:val="24"/>
+          <w:lang w:val="es-PE"/>
+        </w:rPr>
+        <w:t>Vivimos en constante contacto con la electricidad en nuestro día a día, y si bien es algo innegable, muchas veces este hecho pasa desapercibido por los sentidos</w:t>
+      </w:r>
+      <w:r>
+        <w:rPr>
+          <w:rFonts w:ascii="Times New Roman" w:eastAsia="Arial MT" w:hAnsi="Times New Roman" w:cs="Times New Roman"/>
+          <w:sz w:val="24"/>
+          <w:lang w:val="es-PE"/>
+        </w:rPr>
+        <w:t xml:space="preserve">. Tal es el caso de los circuitos eléctricos. </w:t>
+      </w:r>
+      <w:r>
+        <w:rPr>
+          <w:rFonts w:ascii="Times New Roman" w:eastAsia="Arial MT" w:hAnsi="Times New Roman" w:cs="Times New Roman"/>
+          <w:sz w:val="24"/>
+          <w:lang w:val="es-PE"/>
+        </w:rPr>
+        <w:t>De los cuales podemos</w:t>
+      </w:r>
+      <w:r>
+        <w:rPr>
+          <w:rFonts w:ascii="Times New Roman" w:eastAsia="Arial MT" w:hAnsi="Times New Roman" w:cs="Times New Roman"/>
+          <w:sz w:val="24"/>
+          <w:lang w:val="es-PE"/>
+        </w:rPr>
+        <w:t xml:space="preserve"> decir que nuestras </w:t>
+      </w:r>
+      <w:r>
+        <w:rPr>
+          <w:rFonts w:ascii="Times New Roman" w:eastAsia="Arial MT" w:hAnsi="Times New Roman" w:cs="Times New Roman"/>
+          <w:sz w:val="24"/>
+          <w:lang w:val="es-PE"/>
+        </w:rPr>
+        <w:t xml:space="preserve">viviendas están </w:t>
+      </w:r>
+      <w:r>
+        <w:rPr>
+          <w:rFonts w:ascii="Times New Roman" w:eastAsia="Arial MT" w:hAnsi="Times New Roman" w:cs="Times New Roman"/>
+          <w:sz w:val="24"/>
+          <w:lang w:val="es-PE"/>
+        </w:rPr>
+        <w:t>llena</w:t>
+      </w:r>
+      <w:r>
+        <w:rPr>
+          <w:rFonts w:ascii="Times New Roman" w:eastAsia="Arial MT" w:hAnsi="Times New Roman" w:cs="Times New Roman"/>
+          <w:sz w:val="24"/>
+          <w:lang w:val="es-PE"/>
+        </w:rPr>
+        <w:t>s;</w:t>
+      </w:r>
+      <w:r>
+        <w:rPr>
+          <w:rFonts w:ascii="Times New Roman" w:eastAsia="Arial MT" w:hAnsi="Times New Roman" w:cs="Times New Roman"/>
+          <w:sz w:val="24"/>
+          <w:lang w:val="es-PE"/>
+        </w:rPr>
+        <w:t xml:space="preserve"> y son los encargados </w:t>
+      </w:r>
+      <w:r>
+        <w:rPr>
+          <w:rFonts w:ascii="Times New Roman" w:eastAsia="Arial MT" w:hAnsi="Times New Roman" w:cs="Times New Roman"/>
+          <w:sz w:val="24"/>
+          <w:lang w:val="es-PE"/>
+        </w:rPr>
+        <w:t xml:space="preserve">de </w:t>
+      </w:r>
+      <w:r>
+        <w:rPr>
+          <w:rFonts w:ascii="Times New Roman" w:eastAsia="Arial MT" w:hAnsi="Times New Roman" w:cs="Times New Roman"/>
+          <w:sz w:val="24"/>
+          <w:lang w:val="es-PE"/>
+        </w:rPr>
+        <w:t>abastecernos de energía eléctric</w:t>
+      </w:r>
+      <w:r>
+        <w:rPr>
+          <w:rFonts w:ascii="Times New Roman" w:eastAsia="Arial MT" w:hAnsi="Times New Roman" w:cs="Times New Roman"/>
+          <w:sz w:val="24"/>
+          <w:lang w:val="es-PE"/>
+        </w:rPr>
+        <w:t>a como</w:t>
+      </w:r>
+      <w:r>
+        <w:rPr>
+          <w:rFonts w:ascii="Times New Roman" w:eastAsia="Arial MT" w:hAnsi="Times New Roman" w:cs="Times New Roman"/>
+          <w:sz w:val="24"/>
+          <w:lang w:val="es-PE"/>
+        </w:rPr>
+        <w:t xml:space="preserve"> </w:t>
+      </w:r>
+      <w:r>
+        <w:rPr>
+          <w:rFonts w:ascii="Times New Roman" w:eastAsia="Arial MT" w:hAnsi="Times New Roman" w:cs="Times New Roman"/>
+          <w:sz w:val="24"/>
+          <w:lang w:val="es-PE"/>
+        </w:rPr>
+        <w:t xml:space="preserve">a través de </w:t>
+      </w:r>
+      <w:r>
+        <w:rPr>
+          <w:rFonts w:ascii="Times New Roman" w:eastAsia="Arial MT" w:hAnsi="Times New Roman" w:cs="Times New Roman"/>
+          <w:sz w:val="24"/>
+          <w:lang w:val="es-PE"/>
+        </w:rPr>
+        <w:t xml:space="preserve">un tomacorriente, </w:t>
+      </w:r>
+      <w:r>
+        <w:rPr>
+          <w:rFonts w:ascii="Times New Roman" w:eastAsia="Arial MT" w:hAnsi="Times New Roman" w:cs="Times New Roman"/>
+          <w:sz w:val="24"/>
+          <w:lang w:val="es-PE"/>
+        </w:rPr>
+        <w:t xml:space="preserve">de </w:t>
+      </w:r>
+      <w:r>
+        <w:rPr>
+          <w:rFonts w:ascii="Times New Roman" w:eastAsia="Arial MT" w:hAnsi="Times New Roman" w:cs="Times New Roman"/>
+          <w:sz w:val="24"/>
+          <w:lang w:val="es-PE"/>
+        </w:rPr>
+        <w:t xml:space="preserve">un foco o </w:t>
+      </w:r>
+      <w:r>
+        <w:rPr>
+          <w:rFonts w:ascii="Times New Roman" w:eastAsia="Arial MT" w:hAnsi="Times New Roman" w:cs="Times New Roman"/>
+          <w:sz w:val="24"/>
+          <w:lang w:val="es-PE"/>
+        </w:rPr>
+        <w:t xml:space="preserve">de </w:t>
+      </w:r>
+      <w:r>
+        <w:rPr>
+          <w:rFonts w:ascii="Times New Roman" w:eastAsia="Arial MT" w:hAnsi="Times New Roman" w:cs="Times New Roman"/>
+          <w:sz w:val="24"/>
+          <w:lang w:val="es-PE"/>
+        </w:rPr>
+        <w:t>un interruptor</w:t>
+      </w:r>
+      <w:r>
+        <w:rPr>
+          <w:rFonts w:ascii="Times New Roman" w:eastAsia="Arial MT" w:hAnsi="Times New Roman" w:cs="Times New Roman"/>
+          <w:sz w:val="24"/>
+          <w:lang w:val="es-PE"/>
+        </w:rPr>
+        <w:t xml:space="preserve">. Es en este sentido en el que nos preguntamos cual es la forma en que se insertan y colocan estos </w:t>
+      </w:r>
+      <w:r>
+        <w:rPr>
+          <w:rFonts w:ascii="Times New Roman" w:eastAsia="Arial MT" w:hAnsi="Times New Roman" w:cs="Times New Roman"/>
+          <w:sz w:val="24"/>
+          <w:lang w:val="es-PE"/>
+        </w:rPr>
+        <w:t>aparatos,</w:t>
+      </w:r>
+      <w:r>
+        <w:rPr>
+          <w:rFonts w:ascii="Times New Roman" w:eastAsia="Arial MT" w:hAnsi="Times New Roman" w:cs="Times New Roman"/>
+          <w:sz w:val="24"/>
+          <w:lang w:val="es-PE"/>
+        </w:rPr>
+        <w:t xml:space="preserve"> para que puedan cumplir</w:t>
+      </w:r>
+      <w:r>
+        <w:rPr>
+          <w:rFonts w:ascii="Times New Roman" w:eastAsia="Arial MT" w:hAnsi="Times New Roman" w:cs="Times New Roman"/>
+          <w:sz w:val="24"/>
+          <w:lang w:val="es-PE"/>
+        </w:rPr>
+        <w:t xml:space="preserve"> </w:t>
+      </w:r>
+      <w:r>
+        <w:rPr>
+          <w:rFonts w:ascii="Times New Roman" w:eastAsia="Arial MT" w:hAnsi="Times New Roman" w:cs="Times New Roman"/>
+          <w:sz w:val="24"/>
+          <w:lang w:val="es-PE"/>
+        </w:rPr>
+        <w:t xml:space="preserve">eficazmente con su función. </w:t>
+      </w:r>
+      <w:r>
+        <w:rPr>
+          <w:rFonts w:ascii="Times New Roman" w:eastAsia="Arial MT" w:hAnsi="Times New Roman" w:cs="Times New Roman"/>
+          <w:sz w:val="24"/>
+          <w:lang w:val="es-PE"/>
+        </w:rPr>
+        <w:t>Por lo cual,</w:t>
+      </w:r>
+      <w:r>
+        <w:rPr>
+          <w:rFonts w:ascii="Times New Roman" w:eastAsia="Arial MT" w:hAnsi="Times New Roman" w:cs="Times New Roman"/>
+          <w:sz w:val="24"/>
+          <w:lang w:val="es-PE"/>
+        </w:rPr>
+        <w:t xml:space="preserve"> </w:t>
+      </w:r>
+      <w:r>
+        <w:rPr>
+          <w:rFonts w:ascii="Times New Roman" w:eastAsia="Arial MT" w:hAnsi="Times New Roman" w:cs="Times New Roman"/>
+          <w:sz w:val="24"/>
+          <w:lang w:val="es-PE"/>
+        </w:rPr>
+        <w:t>en este informe de laboratorio s</w:t>
+      </w:r>
+      <w:r>
+        <w:rPr>
+          <w:rFonts w:ascii="Times New Roman" w:eastAsia="Arial MT" w:hAnsi="Times New Roman" w:cs="Times New Roman"/>
+          <w:sz w:val="24"/>
+          <w:lang w:val="es-PE"/>
+        </w:rPr>
+        <w:t xml:space="preserve">e </w:t>
+      </w:r>
+      <w:r>
+        <w:rPr>
+          <w:rFonts w:ascii="Times New Roman" w:eastAsia="Arial MT" w:hAnsi="Times New Roman" w:cs="Times New Roman"/>
+          <w:sz w:val="24"/>
+          <w:lang w:val="es-PE"/>
+        </w:rPr>
+        <w:t>analizará</w:t>
+      </w:r>
+      <w:r>
+        <w:rPr>
+          <w:rFonts w:ascii="Times New Roman" w:eastAsia="Arial MT" w:hAnsi="Times New Roman" w:cs="Times New Roman"/>
+          <w:sz w:val="24"/>
+          <w:lang w:val="es-PE"/>
+        </w:rPr>
+        <w:t xml:space="preserve"> las dos formas de estructura para los circuitos eléctricos: en serie y en paralelo. </w:t>
+      </w:r>
+    </w:p>
+    <w:p>
+      <w:pPr>
+        <w:widowControl w:val="0"/>
+        <w:autoSpaceDE w:val="0"/>
+        <w:autoSpaceDN w:val="0"/>
+        <w:spacing w:after="0" w:line="240" w:lineRule="auto"/>
+        <w:jc w:val="both"/>
+        <w:rPr>
+          <w:rFonts w:ascii="Times New Roman" w:eastAsia="Arial MT" w:hAnsi="Times New Roman" w:cs="Times New Roman"/>
+          <w:sz w:val="24"/>
+          <w:lang w:val="es-PE"/>
+        </w:rPr>
+      </w:pPr>
+      <w:r>
+        <w:rPr>
+          <w:rFonts w:ascii="Times New Roman" w:eastAsia="Arial MT" w:hAnsi="Times New Roman" w:cs="Times New Roman"/>
+          <w:sz w:val="24"/>
+          <w:lang w:val="es-PE"/>
+        </w:rPr>
+        <w:t xml:space="preserve">Con </w:t>
+      </w:r>
+      <w:r>
+        <w:rPr>
+          <w:rFonts w:ascii="Times New Roman" w:eastAsia="Arial MT" w:hAnsi="Times New Roman" w:cs="Times New Roman"/>
+          <w:sz w:val="24"/>
+          <w:lang w:val="es-PE"/>
+        </w:rPr>
+        <w:t xml:space="preserve">la </w:t>
+      </w:r>
+      <w:r>
+        <w:rPr>
+          <w:rFonts w:ascii="Times New Roman" w:eastAsia="Arial MT" w:hAnsi="Times New Roman" w:cs="Times New Roman"/>
+          <w:sz w:val="24"/>
+          <w:lang w:val="es-PE"/>
+        </w:rPr>
+        <w:t>finalidad de</w:t>
+      </w:r>
+      <w:r>
+        <w:rPr>
+          <w:rFonts w:ascii="Times New Roman" w:eastAsia="Arial MT" w:hAnsi="Times New Roman" w:cs="Times New Roman"/>
+          <w:sz w:val="24"/>
+          <w:lang w:val="es-PE"/>
+        </w:rPr>
+        <w:t xml:space="preserve"> verificar</w:t>
+      </w:r>
+      <w:r>
+        <w:rPr>
+          <w:rFonts w:ascii="Times New Roman" w:eastAsia="Arial MT" w:hAnsi="Times New Roman" w:cs="Times New Roman"/>
+          <w:sz w:val="24"/>
+          <w:lang w:val="es-PE"/>
+        </w:rPr>
+        <w:t xml:space="preserve"> sus propiedades </w:t>
+      </w:r>
+      <w:r>
+        <w:rPr>
+          <w:rFonts w:ascii="Times New Roman" w:eastAsia="Arial MT" w:hAnsi="Times New Roman" w:cs="Times New Roman"/>
+          <w:sz w:val="24"/>
+          <w:lang w:val="es-PE"/>
+        </w:rPr>
+        <w:t>en torno a magnitudes como la intensidad de corriente y la diferencia de potencial.</w:t>
+      </w:r>
+      <w:r>
+        <w:rPr>
+          <w:rFonts w:ascii="Times New Roman" w:eastAsia="Arial MT" w:hAnsi="Times New Roman" w:cs="Times New Roman"/>
+          <w:sz w:val="24"/>
+          <w:lang w:val="es-PE"/>
+        </w:rPr>
+        <w:t xml:space="preserve"> </w:t>
+      </w:r>
+      <w:r>
+        <w:rPr>
+          <w:rFonts w:ascii="Times New Roman" w:eastAsia="Arial MT" w:hAnsi="Times New Roman" w:cs="Times New Roman"/>
+          <w:sz w:val="24"/>
+          <w:lang w:val="es-PE"/>
+        </w:rPr>
+        <w:t xml:space="preserve">Y así, obtener datos experimentales </w:t>
+      </w:r>
+      <w:r>
+        <w:rPr>
+          <w:rFonts w:ascii="Times New Roman" w:eastAsia="Arial MT" w:hAnsi="Times New Roman" w:cs="Times New Roman"/>
+          <w:sz w:val="24"/>
+          <w:lang w:val="es-PE"/>
+        </w:rPr>
+        <w:t>y posteriormente comprobarlos</w:t>
+      </w:r>
+      <w:r>
+        <w:rPr>
+          <w:rFonts w:ascii="Times New Roman" w:eastAsia="Arial MT" w:hAnsi="Times New Roman" w:cs="Times New Roman"/>
+          <w:sz w:val="24"/>
+          <w:lang w:val="es-PE"/>
+        </w:rPr>
+        <w:t xml:space="preserve"> algebraicamente con la ayuda de la ley de ohm. </w:t>
+      </w:r>
+    </w:p>
     <w:bookmarkEnd w:id="7"/>
-    <w:p>
-      <w:pPr>
-        <w:widowControl w:val="0"/>
-        <w:autoSpaceDE w:val="0"/>
-        <w:autoSpaceDN w:val="0"/>
-        <w:spacing w:after="0" w:line="240" w:lineRule="auto"/>
-        <w:rPr>
-          <w:rFonts w:ascii="Times New Roman" w:eastAsia="Arial MT" w:hAnsi="Times New Roman" w:cs="Times New Roman"/>
-          <w:sz w:val="24"/>
-          <w:lang w:val="es-PE"/>
-        </w:rPr>
-      </w:pPr>
-      <w:r>
-        <w:rPr>
-          <w:rFonts w:ascii="Times New Roman" w:eastAsia="Arial MT" w:hAnsi="Times New Roman" w:cs="Times New Roman"/>
-          <w:sz w:val="24"/>
-          <w:lang w:val="es-PE"/>
-        </w:rPr>
-        <w:t>Vivimos en constante contacto con la electricidad en nuestro día a día, y si bien es algo innegable, muchas veces este hecho pasa desapercibido por los sentidos</w:t>
-      </w:r>
-      <w:r>
-        <w:rPr>
-          <w:rFonts w:ascii="Times New Roman" w:eastAsia="Arial MT" w:hAnsi="Times New Roman" w:cs="Times New Roman"/>
-          <w:sz w:val="24"/>
-          <w:lang w:val="es-PE"/>
-        </w:rPr>
-        <w:t xml:space="preserve">. Tal es el caso de los circuitos eléctricos. </w:t>
-      </w:r>
-      <w:r>
-        <w:rPr>
-          <w:rFonts w:ascii="Times New Roman" w:eastAsia="Arial MT" w:hAnsi="Times New Roman" w:cs="Times New Roman"/>
-          <w:sz w:val="24"/>
-          <w:lang w:val="es-PE"/>
-        </w:rPr>
-        <w:t>De los cuales podemos</w:t>
-      </w:r>
-      <w:r>
-        <w:rPr>
-          <w:rFonts w:ascii="Times New Roman" w:eastAsia="Arial MT" w:hAnsi="Times New Roman" w:cs="Times New Roman"/>
-          <w:sz w:val="24"/>
-          <w:lang w:val="es-PE"/>
-        </w:rPr>
-        <w:t xml:space="preserve"> decir que nuestras </w:t>
-      </w:r>
-      <w:r>
-        <w:rPr>
-          <w:rFonts w:ascii="Times New Roman" w:eastAsia="Arial MT" w:hAnsi="Times New Roman" w:cs="Times New Roman"/>
-          <w:sz w:val="24"/>
-          <w:lang w:val="es-PE"/>
-        </w:rPr>
-        <w:t xml:space="preserve">viviendas están </w:t>
-      </w:r>
-      <w:r>
-        <w:rPr>
-          <w:rFonts w:ascii="Times New Roman" w:eastAsia="Arial MT" w:hAnsi="Times New Roman" w:cs="Times New Roman"/>
-          <w:sz w:val="24"/>
-          <w:lang w:val="es-PE"/>
-        </w:rPr>
-        <w:t>llena</w:t>
-      </w:r>
-      <w:r>
-        <w:rPr>
-          <w:rFonts w:ascii="Times New Roman" w:eastAsia="Arial MT" w:hAnsi="Times New Roman" w:cs="Times New Roman"/>
-          <w:sz w:val="24"/>
-          <w:lang w:val="es-PE"/>
-        </w:rPr>
-        <w:t>s;</w:t>
-      </w:r>
-      <w:r>
-        <w:rPr>
-          <w:rFonts w:ascii="Times New Roman" w:eastAsia="Arial MT" w:hAnsi="Times New Roman" w:cs="Times New Roman"/>
-          <w:sz w:val="24"/>
-          <w:lang w:val="es-PE"/>
-        </w:rPr>
-        <w:t xml:space="preserve"> y son los encargados </w:t>
-      </w:r>
-      <w:r>
-        <w:rPr>
-          <w:rFonts w:ascii="Times New Roman" w:eastAsia="Arial MT" w:hAnsi="Times New Roman" w:cs="Times New Roman"/>
-          <w:sz w:val="24"/>
-          <w:lang w:val="es-PE"/>
-        </w:rPr>
-        <w:t xml:space="preserve">de </w:t>
-      </w:r>
-      <w:r>
-        <w:rPr>
-          <w:rFonts w:ascii="Times New Roman" w:eastAsia="Arial MT" w:hAnsi="Times New Roman" w:cs="Times New Roman"/>
-          <w:sz w:val="24"/>
-          <w:lang w:val="es-PE"/>
-        </w:rPr>
-        <w:t>abastecernos de energía eléctric</w:t>
-      </w:r>
-      <w:r>
-        <w:rPr>
-          <w:rFonts w:ascii="Times New Roman" w:eastAsia="Arial MT" w:hAnsi="Times New Roman" w:cs="Times New Roman"/>
-          <w:sz w:val="24"/>
-          <w:lang w:val="es-PE"/>
-        </w:rPr>
-        <w:t>a como</w:t>
-      </w:r>
-      <w:r>
-        <w:rPr>
-          <w:rFonts w:ascii="Times New Roman" w:eastAsia="Arial MT" w:hAnsi="Times New Roman" w:cs="Times New Roman"/>
-          <w:sz w:val="24"/>
-          <w:lang w:val="es-PE"/>
-        </w:rPr>
-        <w:t xml:space="preserve"> </w:t>
-      </w:r>
-      <w:r>
-        <w:rPr>
-          <w:rFonts w:ascii="Times New Roman" w:eastAsia="Arial MT" w:hAnsi="Times New Roman" w:cs="Times New Roman"/>
-          <w:sz w:val="24"/>
-          <w:lang w:val="es-PE"/>
-        </w:rPr>
-        <w:t xml:space="preserve">a través de </w:t>
-      </w:r>
-      <w:r>
-        <w:rPr>
-          <w:rFonts w:ascii="Times New Roman" w:eastAsia="Arial MT" w:hAnsi="Times New Roman" w:cs="Times New Roman"/>
-          <w:sz w:val="24"/>
-          <w:lang w:val="es-PE"/>
-        </w:rPr>
-        <w:t xml:space="preserve">un tomacorriente, </w:t>
-      </w:r>
-      <w:r>
-        <w:rPr>
-          <w:rFonts w:ascii="Times New Roman" w:eastAsia="Arial MT" w:hAnsi="Times New Roman" w:cs="Times New Roman"/>
-          <w:sz w:val="24"/>
-          <w:lang w:val="es-PE"/>
-        </w:rPr>
-        <w:t xml:space="preserve">de </w:t>
-      </w:r>
-      <w:r>
-        <w:rPr>
-          <w:rFonts w:ascii="Times New Roman" w:eastAsia="Arial MT" w:hAnsi="Times New Roman" w:cs="Times New Roman"/>
-          <w:sz w:val="24"/>
-          <w:lang w:val="es-PE"/>
-        </w:rPr>
-        <w:t xml:space="preserve">un foco o </w:t>
-      </w:r>
-      <w:r>
-        <w:rPr>
-          <w:rFonts w:ascii="Times New Roman" w:eastAsia="Arial MT" w:hAnsi="Times New Roman" w:cs="Times New Roman"/>
-          <w:sz w:val="24"/>
-          <w:lang w:val="es-PE"/>
-        </w:rPr>
-        <w:t xml:space="preserve">de </w:t>
-      </w:r>
-      <w:r>
-        <w:rPr>
-          <w:rFonts w:ascii="Times New Roman" w:eastAsia="Arial MT" w:hAnsi="Times New Roman" w:cs="Times New Roman"/>
-          <w:sz w:val="24"/>
-          <w:lang w:val="es-PE"/>
-        </w:rPr>
-        <w:t>un interruptor</w:t>
-      </w:r>
-      <w:r>
-        <w:rPr>
-          <w:rFonts w:ascii="Times New Roman" w:eastAsia="Arial MT" w:hAnsi="Times New Roman" w:cs="Times New Roman"/>
-          <w:sz w:val="24"/>
-          <w:lang w:val="es-PE"/>
-        </w:rPr>
-        <w:t xml:space="preserve">. Es en este sentido en el que nos preguntamos cual es la forma en que se insertan y colocan estos </w:t>
-      </w:r>
-      <w:r>
-        <w:rPr>
-          <w:rFonts w:ascii="Times New Roman" w:eastAsia="Arial MT" w:hAnsi="Times New Roman" w:cs="Times New Roman"/>
-          <w:sz w:val="24"/>
-          <w:lang w:val="es-PE"/>
-        </w:rPr>
-        <w:t>aparatos,</w:t>
-      </w:r>
-      <w:r>
-        <w:rPr>
-          <w:rFonts w:ascii="Times New Roman" w:eastAsia="Arial MT" w:hAnsi="Times New Roman" w:cs="Times New Roman"/>
-          <w:sz w:val="24"/>
-          <w:lang w:val="es-PE"/>
-        </w:rPr>
-        <w:t xml:space="preserve"> para que puedan cumplir</w:t>
-      </w:r>
-      <w:r>
-        <w:rPr>
-          <w:rFonts w:ascii="Times New Roman" w:eastAsia="Arial MT" w:hAnsi="Times New Roman" w:cs="Times New Roman"/>
-          <w:sz w:val="24"/>
-          <w:lang w:val="es-PE"/>
-        </w:rPr>
-        <w:t xml:space="preserve"> </w:t>
-      </w:r>
-      <w:r>
-        <w:rPr>
-          <w:rFonts w:ascii="Times New Roman" w:eastAsia="Arial MT" w:hAnsi="Times New Roman" w:cs="Times New Roman"/>
-          <w:sz w:val="24"/>
-          <w:lang w:val="es-PE"/>
-        </w:rPr>
-        <w:t xml:space="preserve">eficazmente con su función. </w:t>
-      </w:r>
-      <w:r>
-        <w:rPr>
-          <w:rFonts w:ascii="Times New Roman" w:eastAsia="Arial MT" w:hAnsi="Times New Roman" w:cs="Times New Roman"/>
-          <w:sz w:val="24"/>
-          <w:lang w:val="es-PE"/>
-        </w:rPr>
-        <w:t>Por lo cual,</w:t>
-      </w:r>
-      <w:r>
-        <w:rPr>
-          <w:rFonts w:ascii="Times New Roman" w:eastAsia="Arial MT" w:hAnsi="Times New Roman" w:cs="Times New Roman"/>
-          <w:sz w:val="24"/>
-          <w:lang w:val="es-PE"/>
-        </w:rPr>
-        <w:t xml:space="preserve"> </w:t>
-      </w:r>
-      <w:r>
-        <w:rPr>
-          <w:rFonts w:ascii="Times New Roman" w:eastAsia="Arial MT" w:hAnsi="Times New Roman" w:cs="Times New Roman"/>
-          <w:sz w:val="24"/>
-          <w:lang w:val="es-PE"/>
-        </w:rPr>
-        <w:t>en este informe de laboratorio s</w:t>
-      </w:r>
-      <w:r>
-        <w:rPr>
-          <w:rFonts w:ascii="Times New Roman" w:eastAsia="Arial MT" w:hAnsi="Times New Roman" w:cs="Times New Roman"/>
-          <w:sz w:val="24"/>
-          <w:lang w:val="es-PE"/>
-        </w:rPr>
-        <w:t xml:space="preserve">e </w:t>
-      </w:r>
-      <w:r>
-        <w:rPr>
-          <w:rFonts w:ascii="Times New Roman" w:eastAsia="Arial MT" w:hAnsi="Times New Roman" w:cs="Times New Roman"/>
-          <w:sz w:val="24"/>
-          <w:lang w:val="es-PE"/>
-        </w:rPr>
-        <w:t>analizará</w:t>
-      </w:r>
-      <w:r>
-        <w:rPr>
-          <w:rFonts w:ascii="Times New Roman" w:eastAsia="Arial MT" w:hAnsi="Times New Roman" w:cs="Times New Roman"/>
-          <w:sz w:val="24"/>
-          <w:lang w:val="es-PE"/>
-        </w:rPr>
-        <w:t xml:space="preserve"> las dos formas de estructura para los circuitos eléctricos: en serie y en paralelo. </w:t>
-      </w:r>
-    </w:p>
-    <w:p>
-      <w:pPr>
-        <w:widowControl w:val="0"/>
-        <w:autoSpaceDE w:val="0"/>
-        <w:autoSpaceDN w:val="0"/>
-        <w:spacing w:after="0" w:line="240" w:lineRule="auto"/>
-        <w:rPr>
-          <w:rFonts w:ascii="Times New Roman" w:eastAsia="Arial MT" w:hAnsi="Times New Roman" w:cs="Times New Roman"/>
-          <w:sz w:val="24"/>
-          <w:lang w:val="es-PE"/>
-        </w:rPr>
-      </w:pPr>
-      <w:r>
-        <w:rPr>
-          <w:rFonts w:ascii="Times New Roman" w:eastAsia="Arial MT" w:hAnsi="Times New Roman" w:cs="Times New Roman"/>
-          <w:sz w:val="24"/>
-          <w:lang w:val="es-PE"/>
-        </w:rPr>
-        <w:t xml:space="preserve">Con </w:t>
-      </w:r>
-      <w:r>
-        <w:rPr>
-          <w:rFonts w:ascii="Times New Roman" w:eastAsia="Arial MT" w:hAnsi="Times New Roman" w:cs="Times New Roman"/>
-          <w:sz w:val="24"/>
-          <w:lang w:val="es-PE"/>
-        </w:rPr>
-        <w:t xml:space="preserve">la </w:t>
-      </w:r>
-      <w:r>
-        <w:rPr>
-          <w:rFonts w:ascii="Times New Roman" w:eastAsia="Arial MT" w:hAnsi="Times New Roman" w:cs="Times New Roman"/>
-          <w:sz w:val="24"/>
-          <w:lang w:val="es-PE"/>
-        </w:rPr>
-        <w:t>finalidad de</w:t>
-      </w:r>
-      <w:r>
-        <w:rPr>
-          <w:rFonts w:ascii="Times New Roman" w:eastAsia="Arial MT" w:hAnsi="Times New Roman" w:cs="Times New Roman"/>
-          <w:sz w:val="24"/>
-          <w:lang w:val="es-PE"/>
-        </w:rPr>
-        <w:t xml:space="preserve"> verificar</w:t>
-      </w:r>
-      <w:r>
-        <w:rPr>
-          <w:rFonts w:ascii="Times New Roman" w:eastAsia="Arial MT" w:hAnsi="Times New Roman" w:cs="Times New Roman"/>
-          <w:sz w:val="24"/>
-          <w:lang w:val="es-PE"/>
-        </w:rPr>
-        <w:t xml:space="preserve"> sus propiedades </w:t>
-      </w:r>
-      <w:r>
-        <w:rPr>
-          <w:rFonts w:ascii="Times New Roman" w:eastAsia="Arial MT" w:hAnsi="Times New Roman" w:cs="Times New Roman"/>
-          <w:sz w:val="24"/>
-          <w:lang w:val="es-PE"/>
-        </w:rPr>
-        <w:t>en torno a magnitudes como la intensidad de corriente y la diferencia de potencial.</w:t>
-      </w:r>
-      <w:r>
-        <w:rPr>
-          <w:rFonts w:ascii="Times New Roman" w:eastAsia="Arial MT" w:hAnsi="Times New Roman" w:cs="Times New Roman"/>
-          <w:sz w:val="24"/>
-          <w:lang w:val="es-PE"/>
-        </w:rPr>
-        <w:t xml:space="preserve"> </w:t>
-      </w:r>
-      <w:r>
-        <w:rPr>
-          <w:rFonts w:ascii="Times New Roman" w:eastAsia="Arial MT" w:hAnsi="Times New Roman" w:cs="Times New Roman"/>
-          <w:sz w:val="24"/>
-          <w:lang w:val="es-PE"/>
-        </w:rPr>
-        <w:t xml:space="preserve">Y así, obtener datos experimentales </w:t>
-      </w:r>
-      <w:r>
-        <w:rPr>
-          <w:rFonts w:ascii="Times New Roman" w:eastAsia="Arial MT" w:hAnsi="Times New Roman" w:cs="Times New Roman"/>
-          <w:sz w:val="24"/>
-          <w:lang w:val="es-PE"/>
-        </w:rPr>
-        <w:t>y posteriormente comprobarlos</w:t>
-      </w:r>
-      <w:r>
-        <w:rPr>
-          <w:rFonts w:ascii="Times New Roman" w:eastAsia="Arial MT" w:hAnsi="Times New Roman" w:cs="Times New Roman"/>
-          <w:sz w:val="24"/>
-          <w:lang w:val="es-PE"/>
-        </w:rPr>
-        <w:t xml:space="preserve"> algebraicamente con la ayuda de la ley de ohm. </w:t>
-      </w:r>
-    </w:p>
     <w:p>
       <w:pPr>
         <w:widowControl w:val="0"/>
@@ -2696,6 +2674,7 @@
     </w:p>
     <w:p>
       <w:pPr>
+        <w:jc w:val="both"/>
         <w:rPr>
           <w:rFonts w:ascii="Times New Roman" w:hAnsi="Times New Roman" w:cs="Times New Roman"/>
           <w:sz w:val="24"/>
@@ -2778,6 +2757,7 @@
     </w:p>
     <w:p>
       <w:pPr>
+        <w:jc w:val="both"/>
         <w:rPr>
           <w:rFonts w:ascii="Times New Roman" w:hAnsi="Times New Roman" w:cs="Times New Roman"/>
           <w:sz w:val="24"/>
@@ -2852,6 +2832,7 @@
     </w:p>
     <w:p>
       <w:pPr>
+        <w:jc w:val="both"/>
         <w:rPr>
           <w:rFonts w:ascii="Times New Roman" w:hAnsi="Times New Roman" w:cs="Times New Roman"/>
           <w:sz w:val="24"/>
@@ -2935,6 +2916,7 @@
     </w:p>
     <w:p>
       <w:pPr>
+        <w:jc w:val="both"/>
         <w:rPr>
           <w:rFonts w:ascii="Times New Roman" w:hAnsi="Times New Roman" w:cs="Times New Roman"/>
           <w:sz w:val="24"/>
@@ -2969,6 +2951,7 @@
     </w:p>
     <w:p>
       <w:pPr>
+        <w:jc w:val="both"/>
         <w:rPr>
           <w:rFonts w:ascii="Times New Roman" w:hAnsi="Times New Roman" w:cs="Times New Roman"/>
           <w:sz w:val="24"/>
@@ -3003,6 +2986,7 @@
     </w:p>
     <w:p>
       <w:pPr>
+        <w:jc w:val="both"/>
         <w:rPr>
           <w:rFonts w:ascii="Times New Roman" w:hAnsi="Times New Roman" w:cs="Times New Roman"/>
           <w:sz w:val="24"/>
@@ -3037,6 +3021,7 @@
     </w:p>
     <w:p>
       <w:pPr>
+        <w:jc w:val="both"/>
         <w:rPr>
           <w:rFonts w:ascii="Times New Roman" w:hAnsi="Times New Roman" w:cs="Times New Roman"/>
           <w:sz w:val="24"/>
@@ -3192,7 +3177,7 @@
           <w:lang w:val="es-PE"/>
         </w:rPr>
       </w:pPr>
-      <w:bookmarkStart w:id="8" w:name="_Toc105930861"/>
+      <w:bookmarkStart w:id="8" w:name="_Toc106091955"/>
       <w:r>
         <w:rPr>
           <w:rFonts w:ascii="Times New Roman" w:eastAsia="Times New Roman" w:hAnsi="Times New Roman" w:cs="Times New Roman"/>
@@ -4371,6 +4356,7 @@
         <w:autoSpaceDE w:val="0"/>
         <w:autoSpaceDN w:val="0"/>
         <w:spacing w:after="0" w:line="240" w:lineRule="auto"/>
+        <w:jc w:val="both"/>
         <w:rPr>
           <w:rFonts w:ascii="Times New Roman" w:eastAsia="Arial MT" w:hAnsi="Times New Roman" w:cs="Arial MT"/>
           <w:sz w:val="24"/>
@@ -4853,6 +4839,7 @@
         <w:autoSpaceDE w:val="0"/>
         <w:autoSpaceDN w:val="0"/>
         <w:spacing w:after="0" w:line="240" w:lineRule="auto"/>
+        <w:jc w:val="both"/>
         <w:rPr>
           <w:rFonts w:ascii="Times New Roman" w:eastAsia="Arial MT" w:hAnsi="Times New Roman" w:cs="Arial MT"/>
           <w:sz w:val="24"/>
@@ -4939,7 +4926,15 @@
           <w:sz w:val="24"/>
           <w:lang w:val="es-ES"/>
         </w:rPr>
-        <w:t>circuito de dos</w:t>
+        <w:t>circuito</w:t>
+      </w:r>
+      <w:r>
+        <w:rPr>
+          <w:rFonts w:ascii="Times New Roman" w:eastAsia="Arial MT" w:hAnsi="Times New Roman" w:cs="Arial MT"/>
+          <w:sz w:val="24"/>
+          <w:lang w:val="es-ES"/>
+        </w:rPr>
+        <w:t xml:space="preserve"> de dos</w:t>
       </w:r>
     </w:p>
     <w:p>
@@ -5140,6 +5135,7 @@
         <w:autoSpaceDE w:val="0"/>
         <w:autoSpaceDN w:val="0"/>
         <w:spacing w:after="0" w:line="240" w:lineRule="auto"/>
+        <w:jc w:val="both"/>
         <w:rPr>
           <w:rFonts w:ascii="Times New Roman" w:eastAsia="Arial MT" w:hAnsi="Times New Roman" w:cs="Arial MT"/>
           <w:sz w:val="24"/>
@@ -5630,7 +5626,7 @@
           <w:lang w:val="es-PE"/>
         </w:rPr>
       </w:pPr>
-      <w:bookmarkStart w:id="9" w:name="_Toc105930862"/>
+      <w:bookmarkStart w:id="9" w:name="_Toc106091956"/>
       <w:r>
         <w:rPr>
           <w:rFonts w:ascii="Times New Roman" w:eastAsia="Times New Roman" w:hAnsi="Times New Roman" w:cs="Times New Roman"/>
@@ -6159,31 +6155,37 @@
     </w:p>
     <w:p>
       <w:pPr>
-        <w:rPr>
+        <w:jc w:val="both"/>
+        <w:rPr>
+          <w:rFonts w:ascii="Times New Roman" w:hAnsi="Times New Roman" w:cs="Times New Roman"/>
           <w:b/>
           <w:lang w:val="es-PE"/>
         </w:rPr>
       </w:pPr>
       <w:r>
         <w:rPr>
+          <w:rFonts w:ascii="Times New Roman" w:hAnsi="Times New Roman" w:cs="Times New Roman"/>
           <w:lang w:val="es-PE"/>
         </w:rPr>
         <w:t>El proceso de obtención de resultados fue seguido de la forma más estricta posible y con la ayuda del docente encargado tanto del laboratorio como de la clase; por consiguiente, creemos en el correcto análisis de los casos y la verídica información expuesta en este apartado. Además, de que en el desarrollo se pueden verificar</w:t>
       </w:r>
       <w:r>
         <w:rPr>
+          <w:rFonts w:ascii="Times New Roman" w:hAnsi="Times New Roman" w:cs="Times New Roman"/>
           <w:lang w:val="es-PE"/>
         </w:rPr>
         <w:t xml:space="preserve"> diversos enunciados, que nosotros c</w:t>
       </w:r>
       <w:r>
         <w:rPr>
+          <w:rFonts w:ascii="Times New Roman" w:hAnsi="Times New Roman" w:cs="Times New Roman"/>
           <w:lang w:val="es-PE"/>
         </w:rPr>
         <w:t>omo estudiantes, sabemos que deben cumplirse</w:t>
       </w:r>
       <w:r>
         <w:rPr>
+          <w:rFonts w:ascii="Times New Roman" w:hAnsi="Times New Roman" w:cs="Times New Roman"/>
           <w:lang w:val="es-PE"/>
         </w:rPr>
         <w:t xml:space="preserve">, ya que los vemos en teoría, como por ejemplo la ley de Ohm. </w:t>
@@ -6346,7 +6348,7 @@
           <w:lang w:val="es-PE"/>
         </w:rPr>
       </w:pPr>
-      <w:bookmarkStart w:id="10" w:name="_Toc105930863"/>
+      <w:bookmarkStart w:id="10" w:name="_Toc106091957"/>
       <w:r>
         <w:rPr>
           <w:rFonts w:ascii="Times New Roman" w:eastAsia="Times New Roman" w:hAnsi="Times New Roman" w:cs="Times New Roman"/>
@@ -6965,7 +6967,7 @@
       </w:pPr>
       <w:bookmarkStart w:id="11" w:name="_Toc509912479"/>
       <w:bookmarkStart w:id="12" w:name="_Toc44348512"/>
-      <w:bookmarkStart w:id="13" w:name="_Toc105930864"/>
+      <w:bookmarkStart w:id="13" w:name="_Toc106091958"/>
       <w:r>
         <w:rPr>
           <w:rFonts w:ascii="Times New Roman" w:eastAsia="Times New Roman" w:hAnsi="Times New Roman" w:cs="Times New Roman"/>
@@ -7483,7 +7485,7 @@
       </w:tabs>
       <w:jc w:val="center"/>
       <w:rPr>
-        <w:rFonts w:cs="Times New Roman"/>
+        <w:rFonts w:ascii="Times New Roman" w:hAnsi="Times New Roman" w:cs="Times New Roman"/>
         <w:sz w:val="32"/>
         <w:szCs w:val="32"/>
         <w:lang w:val="es-PE"/>
@@ -7491,7 +7493,7 @@
     </w:pPr>
     <w:r>
       <w:rPr>
-        <w:rFonts w:cs="Times New Roman"/>
+        <w:rFonts w:ascii="Times New Roman" w:hAnsi="Times New Roman" w:cs="Times New Roman"/>
         <w:sz w:val="32"/>
         <w:szCs w:val="32"/>
         <w:lang w:val="es-PE"/>
@@ -7507,7 +7509,7 @@
       </w:tabs>
       <w:jc w:val="center"/>
       <w:rPr>
-        <w:rFonts w:cs="Times New Roman"/>
+        <w:rFonts w:ascii="Times New Roman" w:hAnsi="Times New Roman" w:cs="Times New Roman"/>
         <w:sz w:val="32"/>
         <w:szCs w:val="32"/>
         <w:lang w:val="es-PE"/>
@@ -7515,7 +7517,7 @@
     </w:pPr>
     <w:r>
       <w:rPr>
-        <w:rFonts w:cs="Times New Roman"/>
+        <w:rFonts w:ascii="Times New Roman" w:hAnsi="Times New Roman" w:cs="Times New Roman"/>
         <w:sz w:val="32"/>
         <w:szCs w:val="32"/>
         <w:lang w:val="es-PE"/>
@@ -8323,6 +8325,7 @@
     <w:lsdException w:name="HTML Sample" w:semiHidden="1" w:unhideWhenUsed="1"/>
     <w:lsdException w:name="HTML Typewriter" w:semiHidden="1" w:unhideWhenUsed="1"/>
     <w:lsdException w:name="HTML Variable" w:semiHidden="1" w:unhideWhenUsed="1"/>
+    <w:lsdException w:name="Normal Table" w:semiHidden="1" w:unhideWhenUsed="1"/>
     <w:lsdException w:name="annotation subject" w:semiHidden="1" w:unhideWhenUsed="1"/>
     <w:lsdException w:name="No List" w:semiHidden="1" w:unhideWhenUsed="1"/>
     <w:lsdException w:name="Outline List 1" w:semiHidden="1" w:unhideWhenUsed="1"/>
@@ -8365,8 +8368,11 @@
     <w:lsdException w:name="Table Contemporary" w:semiHidden="1" w:unhideWhenUsed="1"/>
     <w:lsdException w:name="Table Elegant" w:semiHidden="1" w:unhideWhenUsed="1"/>
     <w:lsdException w:name="Table Professional" w:semiHidden="1" w:unhideWhenUsed="1"/>
+    <w:lsdException w:name="Table Subtle 1" w:semiHidden="1" w:unhideWhenUsed="1"/>
     <w:lsdException w:name="Table Subtle 2" w:semiHidden="1" w:unhideWhenUsed="1"/>
     <w:lsdException w:name="Table Web 1" w:semiHidden="1" w:unhideWhenUsed="1"/>
+    <w:lsdException w:name="Table Web 2" w:semiHidden="1" w:unhideWhenUsed="1"/>
+    <w:lsdException w:name="Table Web 3" w:semiHidden="1" w:unhideWhenUsed="1"/>
     <w:lsdException w:name="Balloon Text" w:semiHidden="1" w:unhideWhenUsed="1"/>
     <w:lsdException w:name="Table Grid" w:uiPriority="39"/>
     <w:lsdException w:name="Table Theme" w:semiHidden="1" w:unhideWhenUsed="1"/>
@@ -8649,7 +8655,6 @@
     <w:basedOn w:val="Normal"/>
     <w:link w:val="EncabezadoCar"/>
     <w:uiPriority w:val="99"/>
-    <w:semiHidden/>
     <w:unhideWhenUsed/>
     <w:rsid w:val="000D5E10"/>
     <w:pPr>
@@ -8665,7 +8670,6 @@
     <w:basedOn w:val="Fuentedeprrafopredeter"/>
     <w:link w:val="Encabezado"/>
     <w:uiPriority w:val="99"/>
-    <w:semiHidden/>
     <w:rsid w:val="000D5E10"/>
   </w:style>
   <w:style w:type="paragraph" w:styleId="Piedepgina">
@@ -8673,7 +8677,6 @@
     <w:basedOn w:val="Normal"/>
     <w:link w:val="PiedepginaCar"/>
     <w:uiPriority w:val="99"/>
-    <w:semiHidden/>
     <w:unhideWhenUsed/>
     <w:rsid w:val="000D5E10"/>
     <w:pPr>
@@ -8689,7 +8692,6 @@
     <w:basedOn w:val="Fuentedeprrafopredeter"/>
     <w:link w:val="Piedepgina"/>
     <w:uiPriority w:val="99"/>
-    <w:semiHidden/>
     <w:rsid w:val="000D5E10"/>
   </w:style>
   <w:style w:type="table" w:customStyle="1" w:styleId="Tablanormal11">

</xml_diff>

<commit_message>
informes finales en pdf
</commit_message>
<xml_diff>
--- a/informes/INFORME_CORRIENTE_Y_VOLTAJE.docx
+++ b/informes/INFORME_CORRIENTE_Y_VOLTAJE.docx
@@ -14,6 +14,8 @@
           <w:lang w:val="es-PE"/>
         </w:rPr>
       </w:pPr>
+      <w:bookmarkStart w:id="0" w:name="_GoBack"/>
+      <w:bookmarkEnd w:id="0"/>
       <w:r>
         <w:rPr>
           <w:rFonts w:ascii="Times New Roman" w:eastAsia="Arial MT" w:hAnsi="Times New Roman" w:cs="Arial MT"/>
@@ -1737,9 +1739,9 @@
           <w:lang w:val="es-PE"/>
         </w:rPr>
       </w:pPr>
-      <w:bookmarkStart w:id="0" w:name="_Toc509912475"/>
-      <w:bookmarkStart w:id="1" w:name="_Toc44348499"/>
-      <w:bookmarkStart w:id="2" w:name="_Toc106091953"/>
+      <w:bookmarkStart w:id="1" w:name="_Toc509912475"/>
+      <w:bookmarkStart w:id="2" w:name="_Toc44348499"/>
+      <w:bookmarkStart w:id="3" w:name="_Toc106091953"/>
       <w:r>
         <w:rPr>
           <w:rFonts w:ascii="Times New Roman" w:eastAsia="Times New Roman" w:hAnsi="Times New Roman" w:cs="Times New Roman"/>
@@ -1752,9 +1754,9 @@
         <w:lastRenderedPageBreak/>
         <w:t>RESUMEN</w:t>
       </w:r>
-      <w:bookmarkEnd w:id="0"/>
       <w:bookmarkEnd w:id="1"/>
       <w:bookmarkEnd w:id="2"/>
+      <w:bookmarkEnd w:id="3"/>
     </w:p>
     <w:p>
       <w:pPr>
@@ -1766,7 +1768,7 @@
           <w:lang w:val="es-ES"/>
         </w:rPr>
       </w:pPr>
-      <w:bookmarkStart w:id="3" w:name="_Hlk106091987"/>
+      <w:bookmarkStart w:id="4" w:name="_Hlk106091987"/>
       <w:r>
         <w:rPr>
           <w:rFonts w:ascii="Times New Roman" w:hAnsi="Times New Roman" w:cs="Times New Roman"/>
@@ -1806,7 +1808,7 @@
         <w:t xml:space="preserve">los enunciados teóricos que dicen que en un circuito en serie el voltaje se distribuye para cada resistencia; mientras que, la intensidad es la misma. Y de la misma manera para un circuito en paralelo, donde la intensidad de distribuye para cada resistencia; mientras que, el voltaje es el mismo. </w:t>
       </w:r>
     </w:p>
-    <w:bookmarkEnd w:id="3"/>
+    <w:bookmarkEnd w:id="4"/>
     <w:p>
       <w:pPr>
         <w:widowControl w:val="0"/>
@@ -2279,9 +2281,9 @@
           <w:lang w:val="es-PE"/>
         </w:rPr>
       </w:pPr>
-      <w:bookmarkStart w:id="4" w:name="_Toc106091954"/>
-      <w:bookmarkStart w:id="5" w:name="_Toc285535806"/>
-      <w:bookmarkStart w:id="6" w:name="_Toc410627901"/>
+      <w:bookmarkStart w:id="5" w:name="_Toc106091954"/>
+      <w:bookmarkStart w:id="6" w:name="_Toc285535806"/>
+      <w:bookmarkStart w:id="7" w:name="_Toc410627901"/>
       <w:r>
         <w:rPr>
           <w:rFonts w:ascii="Times New Roman" w:eastAsia="Times New Roman" w:hAnsi="Times New Roman" w:cs="Times New Roman"/>
@@ -2294,7 +2296,7 @@
         <w:lastRenderedPageBreak/>
         <w:t>INTRODUCCIÓN</w:t>
       </w:r>
-      <w:bookmarkEnd w:id="4"/>
+      <w:bookmarkEnd w:id="5"/>
     </w:p>
     <w:p>
       <w:pPr>
@@ -2309,9 +2311,9 @@
           <w:lang w:val="es-PE"/>
         </w:rPr>
       </w:pPr>
-      <w:bookmarkStart w:id="7" w:name="_Hlk106092022"/>
-      <w:bookmarkEnd w:id="5"/>
+      <w:bookmarkStart w:id="8" w:name="_Hlk106092022"/>
       <w:bookmarkEnd w:id="6"/>
+      <w:bookmarkEnd w:id="7"/>
       <w:r>
         <w:rPr>
           <w:rFonts w:ascii="Times New Roman" w:eastAsia="Arial MT" w:hAnsi="Times New Roman" w:cs="Times New Roman"/>
@@ -2639,7 +2641,7 @@
         <w:t xml:space="preserve"> algebraicamente con la ayuda de la ley de ohm. </w:t>
       </w:r>
     </w:p>
-    <w:bookmarkEnd w:id="7"/>
+    <w:bookmarkEnd w:id="8"/>
     <w:p>
       <w:pPr>
         <w:widowControl w:val="0"/>
@@ -3177,7 +3179,7 @@
           <w:lang w:val="es-PE"/>
         </w:rPr>
       </w:pPr>
-      <w:bookmarkStart w:id="8" w:name="_Toc106091955"/>
+      <w:bookmarkStart w:id="9" w:name="_Toc106091955"/>
       <w:r>
         <w:rPr>
           <w:rFonts w:ascii="Times New Roman" w:eastAsia="Times New Roman" w:hAnsi="Times New Roman" w:cs="Times New Roman"/>
@@ -3190,7 +3192,7 @@
         <w:lastRenderedPageBreak/>
         <w:t>MATERIALES Y MÉTODOS</w:t>
       </w:r>
-      <w:bookmarkEnd w:id="8"/>
+      <w:bookmarkEnd w:id="9"/>
     </w:p>
     <w:p>
       <w:pPr>
@@ -4023,6 +4025,231 @@
           <w:noProof/>
           <w:sz w:val="24"/>
         </w:rPr>
+        <mc:AlternateContent>
+          <mc:Choice Requires="wps">
+            <w:drawing>
+              <wp:anchor distT="0" distB="0" distL="114300" distR="114300" simplePos="0" relativeHeight="251670528" behindDoc="0" locked="0" layoutInCell="1" allowOverlap="1" wp14:anchorId="494839E7" wp14:editId="79C0CCE2">
+                <wp:simplePos x="0" y="0"/>
+                <wp:positionH relativeFrom="column">
+                  <wp:posOffset>3787140</wp:posOffset>
+                </wp:positionH>
+                <wp:positionV relativeFrom="paragraph">
+                  <wp:posOffset>3060700</wp:posOffset>
+                </wp:positionV>
+                <wp:extent cx="104775" cy="542925"/>
+                <wp:effectExtent l="0" t="0" r="28575" b="28575"/>
+                <wp:wrapNone/>
+                <wp:docPr id="13" name="Rectángulo redondeado 13"/>
+                <wp:cNvGraphicFramePr/>
+                <a:graphic xmlns:a="http://schemas.openxmlformats.org/drawingml/2006/main">
+                  <a:graphicData uri="http://schemas.microsoft.com/office/word/2010/wordprocessingShape">
+                    <wps:wsp>
+                      <wps:cNvSpPr/>
+                      <wps:spPr>
+                        <a:xfrm>
+                          <a:off x="0" y="0"/>
+                          <a:ext cx="104775" cy="542925"/>
+                        </a:xfrm>
+                        <a:prstGeom prst="roundRect">
+                          <a:avLst/>
+                        </a:prstGeom>
+                      </wps:spPr>
+                      <wps:style>
+                        <a:lnRef idx="1">
+                          <a:schemeClr val="accent4"/>
+                        </a:lnRef>
+                        <a:fillRef idx="2">
+                          <a:schemeClr val="accent4"/>
+                        </a:fillRef>
+                        <a:effectRef idx="1">
+                          <a:schemeClr val="accent4"/>
+                        </a:effectRef>
+                        <a:fontRef idx="minor">
+                          <a:schemeClr val="dk1"/>
+                        </a:fontRef>
+                      </wps:style>
+                      <wps:bodyPr rot="0" spcFirstLastPara="0" vertOverflow="overflow" horzOverflow="overflow" vert="horz" wrap="square" lIns="91440" tIns="45720" rIns="91440" bIns="45720" numCol="1" spcCol="0" rtlCol="0" fromWordArt="0" anchor="ctr" anchorCtr="0" forceAA="0" compatLnSpc="1">
+                        <a:prstTxWarp prst="textNoShape">
+                          <a:avLst/>
+                        </a:prstTxWarp>
+                        <a:noAutofit/>
+                      </wps:bodyPr>
+                    </wps:wsp>
+                  </a:graphicData>
+                </a:graphic>
+                <wp14:sizeRelH relativeFrom="margin">
+                  <wp14:pctWidth>0</wp14:pctWidth>
+                </wp14:sizeRelH>
+                <wp14:sizeRelV relativeFrom="margin">
+                  <wp14:pctHeight>0</wp14:pctHeight>
+                </wp14:sizeRelV>
+              </wp:anchor>
+            </w:drawing>
+          </mc:Choice>
+          <mc:Fallback>
+            <w:pict>
+              <v:roundrect w14:anchorId="033B1D37" id="Rectángulo redondeado 13" o:spid="_x0000_s1026" style="position:absolute;margin-left:298.2pt;margin-top:241pt;width:8.25pt;height:42.75pt;z-index:251670528;visibility:visible;mso-wrap-style:square;mso-width-percent:0;mso-height-percent:0;mso-wrap-distance-left:9pt;mso-wrap-distance-top:0;mso-wrap-distance-right:9pt;mso-wrap-distance-bottom:0;mso-position-horizontal:absolute;mso-position-horizontal-relative:text;mso-position-vertical:absolute;mso-position-vertical-relative:text;mso-width-percent:0;mso-height-percent:0;mso-width-relative:margin;mso-height-relative:margin;v-text-anchor:middle" arcsize="10923f" o:gfxdata="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" fillcolor="#ffd555 [2167]" strokecolor="#ffc000 [3207]" strokeweight=".5pt">
+                <v:fill color2="#ffcc31 [2615]" rotate="t" colors="0 #ffdd9c;.5 #ffd78e;1 #ffd479" focus="100%" type="gradient">
+                  <o:fill v:ext="view" type="gradientUnscaled"/>
+                </v:fill>
+                <v:stroke joinstyle="miter"/>
+              </v:roundrect>
+            </w:pict>
+          </mc:Fallback>
+        </mc:AlternateContent>
+      </w:r>
+      <w:r>
+        <w:rPr>
+          <w:rFonts w:ascii="Times New Roman" w:eastAsia="Arial MT" w:hAnsi="Times New Roman" w:cs="Arial MT"/>
+          <w:noProof/>
+          <w:sz w:val="24"/>
+        </w:rPr>
+        <mc:AlternateContent>
+          <mc:Choice Requires="wps">
+            <w:drawing>
+              <wp:anchor distT="0" distB="0" distL="114300" distR="114300" simplePos="0" relativeHeight="251668480" behindDoc="0" locked="0" layoutInCell="1" allowOverlap="1" wp14:anchorId="04736FA2" wp14:editId="41AF29C0">
+                <wp:simplePos x="0" y="0"/>
+                <wp:positionH relativeFrom="column">
+                  <wp:posOffset>2948939</wp:posOffset>
+                </wp:positionH>
+                <wp:positionV relativeFrom="paragraph">
+                  <wp:posOffset>1851025</wp:posOffset>
+                </wp:positionV>
+                <wp:extent cx="923925" cy="1152525"/>
+                <wp:effectExtent l="38100" t="38100" r="47625" b="28575"/>
+                <wp:wrapNone/>
+                <wp:docPr id="12" name="Conector recto 12"/>
+                <wp:cNvGraphicFramePr/>
+                <a:graphic xmlns:a="http://schemas.openxmlformats.org/drawingml/2006/main">
+                  <a:graphicData uri="http://schemas.microsoft.com/office/word/2010/wordprocessingShape">
+                    <wps:wsp>
+                      <wps:cNvCnPr/>
+                      <wps:spPr>
+                        <a:xfrm flipV="1">
+                          <a:off x="0" y="0"/>
+                          <a:ext cx="923925" cy="1152525"/>
+                        </a:xfrm>
+                        <a:prstGeom prst="line">
+                          <a:avLst/>
+                        </a:prstGeom>
+                        <a:ln w="76200">
+                          <a:solidFill>
+                            <a:schemeClr val="accent6">
+                              <a:lumMod val="40000"/>
+                              <a:lumOff val="60000"/>
+                            </a:schemeClr>
+                          </a:solidFill>
+                        </a:ln>
+                      </wps:spPr>
+                      <wps:style>
+                        <a:lnRef idx="1">
+                          <a:schemeClr val="accent1"/>
+                        </a:lnRef>
+                        <a:fillRef idx="0">
+                          <a:schemeClr val="accent1"/>
+                        </a:fillRef>
+                        <a:effectRef idx="0">
+                          <a:schemeClr val="accent1"/>
+                        </a:effectRef>
+                        <a:fontRef idx="minor">
+                          <a:schemeClr val="tx1"/>
+                        </a:fontRef>
+                      </wps:style>
+                      <wps:bodyPr/>
+                    </wps:wsp>
+                  </a:graphicData>
+                </a:graphic>
+              </wp:anchor>
+            </w:drawing>
+          </mc:Choice>
+          <mc:Fallback>
+            <w:pict>
+              <v:line w14:anchorId="745811AA" id="Conector recto 12" o:spid="_x0000_s1026" style="position:absolute;flip:y;z-index:251668480;visibility:visible;mso-wrap-style:square;mso-wrap-distance-left:9pt;mso-wrap-distance-top:0;mso-wrap-distance-right:9pt;mso-wrap-distance-bottom:0;mso-position-horizontal:absolute;mso-position-horizontal-relative:text;mso-position-vertical:absolute;mso-position-vertical-relative:text" from="232.2pt,145.75pt" to="304.95pt,236.5pt" o:gfxdata="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" strokecolor="#c5e0b3 [1305]" strokeweight="6pt">
+                <v:stroke joinstyle="miter"/>
+              </v:line>
+            </w:pict>
+          </mc:Fallback>
+        </mc:AlternateContent>
+      </w:r>
+      <w:r>
+        <w:rPr>
+          <w:rFonts w:ascii="Times New Roman" w:eastAsia="Arial MT" w:hAnsi="Times New Roman" w:cs="Arial MT"/>
+          <w:noProof/>
+          <w:sz w:val="24"/>
+        </w:rPr>
+        <mc:AlternateContent>
+          <mc:Choice Requires="wps">
+            <w:drawing>
+              <wp:anchor distT="0" distB="0" distL="114300" distR="114300" simplePos="0" relativeHeight="251667456" behindDoc="0" locked="0" layoutInCell="1" allowOverlap="1" wp14:anchorId="1F49A1F4" wp14:editId="35CAE36C">
+                <wp:simplePos x="0" y="0"/>
+                <wp:positionH relativeFrom="column">
+                  <wp:posOffset>2901315</wp:posOffset>
+                </wp:positionH>
+                <wp:positionV relativeFrom="paragraph">
+                  <wp:posOffset>1231900</wp:posOffset>
+                </wp:positionV>
+                <wp:extent cx="104775" cy="619125"/>
+                <wp:effectExtent l="0" t="0" r="28575" b="28575"/>
+                <wp:wrapNone/>
+                <wp:docPr id="10" name="Rectángulo redondeado 10"/>
+                <wp:cNvGraphicFramePr/>
+                <a:graphic xmlns:a="http://schemas.openxmlformats.org/drawingml/2006/main">
+                  <a:graphicData uri="http://schemas.microsoft.com/office/word/2010/wordprocessingShape">
+                    <wps:wsp>
+                      <wps:cNvSpPr/>
+                      <wps:spPr>
+                        <a:xfrm>
+                          <a:off x="0" y="0"/>
+                          <a:ext cx="104775" cy="619125"/>
+                        </a:xfrm>
+                        <a:prstGeom prst="roundRect">
+                          <a:avLst/>
+                        </a:prstGeom>
+                      </wps:spPr>
+                      <wps:style>
+                        <a:lnRef idx="1">
+                          <a:schemeClr val="accent4"/>
+                        </a:lnRef>
+                        <a:fillRef idx="2">
+                          <a:schemeClr val="accent4"/>
+                        </a:fillRef>
+                        <a:effectRef idx="1">
+                          <a:schemeClr val="accent4"/>
+                        </a:effectRef>
+                        <a:fontRef idx="minor">
+                          <a:schemeClr val="dk1"/>
+                        </a:fontRef>
+                      </wps:style>
+                      <wps:bodyPr rot="0" spcFirstLastPara="0" vertOverflow="overflow" horzOverflow="overflow" vert="horz" wrap="square" lIns="91440" tIns="45720" rIns="91440" bIns="45720" numCol="1" spcCol="0" rtlCol="0" fromWordArt="0" anchor="ctr" anchorCtr="0" forceAA="0" compatLnSpc="1">
+                        <a:prstTxWarp prst="textNoShape">
+                          <a:avLst/>
+                        </a:prstTxWarp>
+                        <a:noAutofit/>
+                      </wps:bodyPr>
+                    </wps:wsp>
+                  </a:graphicData>
+                </a:graphic>
+              </wp:anchor>
+            </w:drawing>
+          </mc:Choice>
+          <mc:Fallback>
+            <w:pict>
+              <v:roundrect w14:anchorId="6C9FA744" id="Rectángulo redondeado 10" o:spid="_x0000_s1026" style="position:absolute;margin-left:228.45pt;margin-top:97pt;width:8.25pt;height:48.75pt;z-index:251667456;visibility:visible;mso-wrap-style:square;mso-wrap-distance-left:9pt;mso-wrap-distance-top:0;mso-wrap-distance-right:9pt;mso-wrap-distance-bottom:0;mso-position-horizontal:absolute;mso-position-horizontal-relative:text;mso-position-vertical:absolute;mso-position-vertical-relative:text;v-text-anchor:middle" arcsize="10923f" o:gfxdata="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" fillcolor="#ffd555 [2167]" strokecolor="#ffc000 [3207]" strokeweight=".5pt">
+                <v:fill color2="#ffcc31 [2615]" rotate="t" colors="0 #ffdd9c;.5 #ffd78e;1 #ffd479" focus="100%" type="gradient">
+                  <o:fill v:ext="view" type="gradientUnscaled"/>
+                </v:fill>
+                <v:stroke joinstyle="miter"/>
+              </v:roundrect>
+            </w:pict>
+          </mc:Fallback>
+        </mc:AlternateContent>
+      </w:r>
+      <w:r>
+        <w:rPr>
+          <w:rFonts w:ascii="Times New Roman" w:eastAsia="Arial MT" w:hAnsi="Times New Roman" w:cs="Arial MT"/>
+          <w:noProof/>
+          <w:sz w:val="24"/>
+        </w:rPr>
         <w:drawing>
           <wp:anchor distT="0" distB="0" distL="114300" distR="114300" simplePos="0" relativeHeight="251664384" behindDoc="0" locked="0" layoutInCell="1" allowOverlap="1" wp14:anchorId="00C504AD" wp14:editId="215100FE">
             <wp:simplePos x="0" y="0"/>
@@ -4962,7 +5189,244 @@
         <mc:AlternateContent>
           <mc:Choice Requires="wps">
             <w:drawing>
-              <wp:anchor distT="0" distB="0" distL="114300" distR="114300" simplePos="0" relativeHeight="251666432" behindDoc="0" locked="0" layoutInCell="1" allowOverlap="1" wp14:anchorId="0A59B53F" wp14:editId="2F6E0CE3">
+              <wp:anchor distT="0" distB="0" distL="114300" distR="114300" simplePos="0" relativeHeight="251676672" behindDoc="0" locked="0" layoutInCell="1" allowOverlap="1" wp14:anchorId="163A8E8C" wp14:editId="42AA52A6">
+                <wp:simplePos x="0" y="0"/>
+                <wp:positionH relativeFrom="column">
+                  <wp:posOffset>3930015</wp:posOffset>
+                </wp:positionH>
+                <wp:positionV relativeFrom="paragraph">
+                  <wp:posOffset>2940685</wp:posOffset>
+                </wp:positionV>
+                <wp:extent cx="95250" cy="523875"/>
+                <wp:effectExtent l="0" t="0" r="19050" b="28575"/>
+                <wp:wrapNone/>
+                <wp:docPr id="17" name="Rectángulo redondeado 17"/>
+                <wp:cNvGraphicFramePr/>
+                <a:graphic xmlns:a="http://schemas.openxmlformats.org/drawingml/2006/main">
+                  <a:graphicData uri="http://schemas.microsoft.com/office/word/2010/wordprocessingShape">
+                    <wps:wsp>
+                      <wps:cNvSpPr/>
+                      <wps:spPr>
+                        <a:xfrm>
+                          <a:off x="0" y="0"/>
+                          <a:ext cx="95250" cy="523875"/>
+                        </a:xfrm>
+                        <a:prstGeom prst="roundRect">
+                          <a:avLst/>
+                        </a:prstGeom>
+                      </wps:spPr>
+                      <wps:style>
+                        <a:lnRef idx="1">
+                          <a:schemeClr val="accent4"/>
+                        </a:lnRef>
+                        <a:fillRef idx="2">
+                          <a:schemeClr val="accent4"/>
+                        </a:fillRef>
+                        <a:effectRef idx="1">
+                          <a:schemeClr val="accent4"/>
+                        </a:effectRef>
+                        <a:fontRef idx="minor">
+                          <a:schemeClr val="dk1"/>
+                        </a:fontRef>
+                      </wps:style>
+                      <wps:bodyPr rot="0" spcFirstLastPara="0" vertOverflow="overflow" horzOverflow="overflow" vert="horz" wrap="square" lIns="91440" tIns="45720" rIns="91440" bIns="45720" numCol="1" spcCol="0" rtlCol="0" fromWordArt="0" anchor="ctr" anchorCtr="0" forceAA="0" compatLnSpc="1">
+                        <a:prstTxWarp prst="textNoShape">
+                          <a:avLst/>
+                        </a:prstTxWarp>
+                        <a:noAutofit/>
+                      </wps:bodyPr>
+                    </wps:wsp>
+                  </a:graphicData>
+                </a:graphic>
+                <wp14:sizeRelH relativeFrom="margin">
+                  <wp14:pctWidth>0</wp14:pctWidth>
+                </wp14:sizeRelH>
+                <wp14:sizeRelV relativeFrom="margin">
+                  <wp14:pctHeight>0</wp14:pctHeight>
+                </wp14:sizeRelV>
+              </wp:anchor>
+            </w:drawing>
+          </mc:Choice>
+          <mc:Fallback>
+            <w:pict>
+              <v:roundrect w14:anchorId="41B94C21" id="Rectángulo redondeado 17" o:spid="_x0000_s1026" style="position:absolute;margin-left:309.45pt;margin-top:231.55pt;width:7.5pt;height:41.25pt;z-index:251676672;visibility:visible;mso-wrap-style:square;mso-width-percent:0;mso-height-percent:0;mso-wrap-distance-left:9pt;mso-wrap-distance-top:0;mso-wrap-distance-right:9pt;mso-wrap-distance-bottom:0;mso-position-horizontal:absolute;mso-position-horizontal-relative:text;mso-position-vertical:absolute;mso-position-vertical-relative:text;mso-width-percent:0;mso-height-percent:0;mso-width-relative:margin;mso-height-relative:margin;v-text-anchor:middle" arcsize="10923f" o:gfxdata="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" fillcolor="#ffd555 [2167]" strokecolor="#ffc000 [3207]" strokeweight=".5pt">
+                <v:fill color2="#ffcc31 [2615]" rotate="t" colors="0 #ffdd9c;.5 #ffd78e;1 #ffd479" focus="100%" type="gradient">
+                  <o:fill v:ext="view" type="gradientUnscaled"/>
+                </v:fill>
+                <v:stroke joinstyle="miter"/>
+              </v:roundrect>
+            </w:pict>
+          </mc:Fallback>
+        </mc:AlternateContent>
+      </w:r>
+      <w:r>
+        <w:rPr>
+          <w:rFonts w:ascii="Times New Roman" w:eastAsia="Arial MT" w:hAnsi="Times New Roman" w:cs="Arial MT"/>
+          <w:noProof/>
+          <w:sz w:val="24"/>
+        </w:rPr>
+        <mc:AlternateContent>
+          <mc:Choice Requires="wps">
+            <w:drawing>
+              <wp:anchor distT="0" distB="0" distL="114300" distR="114300" simplePos="0" relativeHeight="251674624" behindDoc="0" locked="0" layoutInCell="1" allowOverlap="1" wp14:anchorId="2C856523" wp14:editId="59DD441C">
+                <wp:simplePos x="0" y="0"/>
+                <wp:positionH relativeFrom="column">
+                  <wp:posOffset>3025140</wp:posOffset>
+                </wp:positionH>
+                <wp:positionV relativeFrom="paragraph">
+                  <wp:posOffset>2921635</wp:posOffset>
+                </wp:positionV>
+                <wp:extent cx="95250" cy="523875"/>
+                <wp:effectExtent l="0" t="0" r="19050" b="28575"/>
+                <wp:wrapNone/>
+                <wp:docPr id="16" name="Rectángulo redondeado 16"/>
+                <wp:cNvGraphicFramePr/>
+                <a:graphic xmlns:a="http://schemas.openxmlformats.org/drawingml/2006/main">
+                  <a:graphicData uri="http://schemas.microsoft.com/office/word/2010/wordprocessingShape">
+                    <wps:wsp>
+                      <wps:cNvSpPr/>
+                      <wps:spPr>
+                        <a:xfrm>
+                          <a:off x="0" y="0"/>
+                          <a:ext cx="95250" cy="523875"/>
+                        </a:xfrm>
+                        <a:prstGeom prst="roundRect">
+                          <a:avLst/>
+                        </a:prstGeom>
+                      </wps:spPr>
+                      <wps:style>
+                        <a:lnRef idx="1">
+                          <a:schemeClr val="accent4"/>
+                        </a:lnRef>
+                        <a:fillRef idx="2">
+                          <a:schemeClr val="accent4"/>
+                        </a:fillRef>
+                        <a:effectRef idx="1">
+                          <a:schemeClr val="accent4"/>
+                        </a:effectRef>
+                        <a:fontRef idx="minor">
+                          <a:schemeClr val="dk1"/>
+                        </a:fontRef>
+                      </wps:style>
+                      <wps:bodyPr rot="0" spcFirstLastPara="0" vertOverflow="overflow" horzOverflow="overflow" vert="horz" wrap="square" lIns="91440" tIns="45720" rIns="91440" bIns="45720" numCol="1" spcCol="0" rtlCol="0" fromWordArt="0" anchor="ctr" anchorCtr="0" forceAA="0" compatLnSpc="1">
+                        <a:prstTxWarp prst="textNoShape">
+                          <a:avLst/>
+                        </a:prstTxWarp>
+                        <a:noAutofit/>
+                      </wps:bodyPr>
+                    </wps:wsp>
+                  </a:graphicData>
+                </a:graphic>
+                <wp14:sizeRelH relativeFrom="margin">
+                  <wp14:pctWidth>0</wp14:pctWidth>
+                </wp14:sizeRelH>
+                <wp14:sizeRelV relativeFrom="margin">
+                  <wp14:pctHeight>0</wp14:pctHeight>
+                </wp14:sizeRelV>
+              </wp:anchor>
+            </w:drawing>
+          </mc:Choice>
+          <mc:Fallback>
+            <w:pict>
+              <v:roundrect w14:anchorId="60B434B9" id="Rectángulo redondeado 16" o:spid="_x0000_s1026" style="position:absolute;margin-left:238.2pt;margin-top:230.05pt;width:7.5pt;height:41.25pt;z-index:251674624;visibility:visible;mso-wrap-style:square;mso-width-percent:0;mso-height-percent:0;mso-wrap-distance-left:9pt;mso-wrap-distance-top:0;mso-wrap-distance-right:9pt;mso-wrap-distance-bottom:0;mso-position-horizontal:absolute;mso-position-horizontal-relative:text;mso-position-vertical:absolute;mso-position-vertical-relative:text;mso-width-percent:0;mso-height-percent:0;mso-width-relative:margin;mso-height-relative:margin;v-text-anchor:middle" arcsize="10923f" o:gfxdata="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" fillcolor="#ffd555 [2167]" strokecolor="#ffc000 [3207]" strokeweight=".5pt">
+                <v:fill color2="#ffcc31 [2615]" rotate="t" colors="0 #ffdd9c;.5 #ffd78e;1 #ffd479" focus="100%" type="gradient">
+                  <o:fill v:ext="view" type="gradientUnscaled"/>
+                </v:fill>
+                <v:stroke joinstyle="miter"/>
+              </v:roundrect>
+            </w:pict>
+          </mc:Fallback>
+        </mc:AlternateContent>
+      </w:r>
+      <w:r>
+        <w:rPr>
+          <w:rFonts w:ascii="Times New Roman" w:eastAsia="Arial MT" w:hAnsi="Times New Roman" w:cs="Arial MT"/>
+          <w:noProof/>
+          <w:sz w:val="24"/>
+        </w:rPr>
+        <mc:AlternateContent>
+          <mc:Choice Requires="wps">
+            <w:drawing>
+              <wp:anchor distT="0" distB="0" distL="114300" distR="114300" simplePos="0" relativeHeight="251672576" behindDoc="0" locked="0" layoutInCell="1" allowOverlap="1" wp14:anchorId="438055E9" wp14:editId="1A497F55">
+                <wp:simplePos x="0" y="0"/>
+                <wp:positionH relativeFrom="column">
+                  <wp:posOffset>3996691</wp:posOffset>
+                </wp:positionH>
+                <wp:positionV relativeFrom="paragraph">
+                  <wp:posOffset>1092835</wp:posOffset>
+                </wp:positionV>
+                <wp:extent cx="95250" cy="628650"/>
+                <wp:effectExtent l="0" t="0" r="19050" b="19050"/>
+                <wp:wrapNone/>
+                <wp:docPr id="15" name="Rectángulo redondeado 15"/>
+                <wp:cNvGraphicFramePr/>
+                <a:graphic xmlns:a="http://schemas.openxmlformats.org/drawingml/2006/main">
+                  <a:graphicData uri="http://schemas.microsoft.com/office/word/2010/wordprocessingShape">
+                    <wps:wsp>
+                      <wps:cNvSpPr/>
+                      <wps:spPr>
+                        <a:xfrm>
+                          <a:off x="0" y="0"/>
+                          <a:ext cx="95250" cy="628650"/>
+                        </a:xfrm>
+                        <a:prstGeom prst="roundRect">
+                          <a:avLst/>
+                        </a:prstGeom>
+                      </wps:spPr>
+                      <wps:style>
+                        <a:lnRef idx="1">
+                          <a:schemeClr val="accent4"/>
+                        </a:lnRef>
+                        <a:fillRef idx="2">
+                          <a:schemeClr val="accent4"/>
+                        </a:fillRef>
+                        <a:effectRef idx="1">
+                          <a:schemeClr val="accent4"/>
+                        </a:effectRef>
+                        <a:fontRef idx="minor">
+                          <a:schemeClr val="dk1"/>
+                        </a:fontRef>
+                      </wps:style>
+                      <wps:bodyPr rot="0" spcFirstLastPara="0" vertOverflow="overflow" horzOverflow="overflow" vert="horz" wrap="square" lIns="91440" tIns="45720" rIns="91440" bIns="45720" numCol="1" spcCol="0" rtlCol="0" fromWordArt="0" anchor="ctr" anchorCtr="0" forceAA="0" compatLnSpc="1">
+                        <a:prstTxWarp prst="textNoShape">
+                          <a:avLst/>
+                        </a:prstTxWarp>
+                        <a:noAutofit/>
+                      </wps:bodyPr>
+                    </wps:wsp>
+                  </a:graphicData>
+                </a:graphic>
+                <wp14:sizeRelH relativeFrom="margin">
+                  <wp14:pctWidth>0</wp14:pctWidth>
+                </wp14:sizeRelH>
+                <wp14:sizeRelV relativeFrom="margin">
+                  <wp14:pctHeight>0</wp14:pctHeight>
+                </wp14:sizeRelV>
+              </wp:anchor>
+            </w:drawing>
+          </mc:Choice>
+          <mc:Fallback>
+            <w:pict>
+              <v:roundrect w14:anchorId="63A530B5" id="Rectángulo redondeado 15" o:spid="_x0000_s1026" style="position:absolute;margin-left:314.7pt;margin-top:86.05pt;width:7.5pt;height:49.5pt;z-index:251672576;visibility:visible;mso-wrap-style:square;mso-width-percent:0;mso-height-percent:0;mso-wrap-distance-left:9pt;mso-wrap-distance-top:0;mso-wrap-distance-right:9pt;mso-wrap-distance-bottom:0;mso-position-horizontal:absolute;mso-position-horizontal-relative:text;mso-position-vertical:absolute;mso-position-vertical-relative:text;mso-width-percent:0;mso-height-percent:0;mso-width-relative:margin;mso-height-relative:margin;v-text-anchor:middle" arcsize="10923f" o:gfxdata="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" fillcolor="#ffd555 [2167]" strokecolor="#ffc000 [3207]" strokeweight=".5pt">
+                <v:fill color2="#ffcc31 [2615]" rotate="t" colors="0 #ffdd9c;.5 #ffd78e;1 #ffd479" focus="100%" type="gradient">
+                  <o:fill v:ext="view" type="gradientUnscaled"/>
+                </v:fill>
+                <v:stroke joinstyle="miter"/>
+              </v:roundrect>
+            </w:pict>
+          </mc:Fallback>
+        </mc:AlternateContent>
+      </w:r>
+      <w:r>
+        <w:rPr>
+          <w:rFonts w:ascii="Times New Roman" w:eastAsia="Arial MT" w:hAnsi="Times New Roman" w:cs="Arial MT"/>
+          <w:noProof/>
+          <w:sz w:val="24"/>
+        </w:rPr>
+        <mc:AlternateContent>
+          <mc:Choice Requires="wps">
+            <w:drawing>
+              <wp:anchor distT="0" distB="0" distL="114300" distR="114300" simplePos="0" relativeHeight="251666432" behindDoc="0" locked="0" layoutInCell="1" allowOverlap="1" wp14:anchorId="0A59B53F" wp14:editId="11F30D3D">
                 <wp:simplePos x="0" y="0"/>
                 <wp:positionH relativeFrom="column">
                   <wp:posOffset>3044190</wp:posOffset>
@@ -4989,19 +5453,17 @@
                         </a:prstGeom>
                       </wps:spPr>
                       <wps:style>
-                        <a:lnRef idx="2">
-                          <a:schemeClr val="accent4">
-                            <a:shade val="50000"/>
-                          </a:schemeClr>
+                        <a:lnRef idx="1">
+                          <a:schemeClr val="accent4"/>
                         </a:lnRef>
-                        <a:fillRef idx="1">
+                        <a:fillRef idx="2">
                           <a:schemeClr val="accent4"/>
                         </a:fillRef>
-                        <a:effectRef idx="0">
+                        <a:effectRef idx="1">
                           <a:schemeClr val="accent4"/>
                         </a:effectRef>
                         <a:fontRef idx="minor">
-                          <a:schemeClr val="lt1"/>
+                          <a:schemeClr val="dk1"/>
                         </a:fontRef>
                       </wps:style>
                       <wps:bodyPr rot="0" spcFirstLastPara="0" vertOverflow="overflow" horzOverflow="overflow" vert="horz" wrap="square" lIns="91440" tIns="45720" rIns="91440" bIns="45720" numCol="1" spcCol="0" rtlCol="0" fromWordArt="0" anchor="ctr" anchorCtr="0" forceAA="0" compatLnSpc="1">
@@ -5021,7 +5483,10 @@
           </mc:Choice>
           <mc:Fallback>
             <w:pict>
-              <v:roundrect w14:anchorId="18DC0A22" id="Rectángulo redondeado 9" o:spid="_x0000_s1026" style="position:absolute;margin-left:239.7pt;margin-top:83.05pt;width:7.5pt;height:52.5pt;z-index:251666432;visibility:visible;mso-wrap-style:square;mso-height-percent:0;mso-wrap-distance-left:9pt;mso-wrap-distance-top:0;mso-wrap-distance-right:9pt;mso-wrap-distance-bottom:0;mso-position-horizontal:absolute;mso-position-horizontal-relative:text;mso-position-vertical:absolute;mso-position-vertical-relative:text;mso-height-percent:0;mso-height-relative:margin;v-text-anchor:middle" arcsize="10923f" o:gfxdata="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" fillcolor="#ffc000 [3207]" strokecolor="#7f5f00 [1607]" strokeweight="1pt">
+              <v:roundrect w14:anchorId="1B07A463" id="Rectángulo redondeado 9" o:spid="_x0000_s1026" style="position:absolute;margin-left:239.7pt;margin-top:83.05pt;width:7.5pt;height:52.5pt;z-index:251666432;visibility:visible;mso-wrap-style:square;mso-height-percent:0;mso-wrap-distance-left:9pt;mso-wrap-distance-top:0;mso-wrap-distance-right:9pt;mso-wrap-distance-bottom:0;mso-position-horizontal:absolute;mso-position-horizontal-relative:text;mso-position-vertical:absolute;mso-position-vertical-relative:text;mso-height-percent:0;mso-height-relative:margin;v-text-anchor:middle" arcsize="10923f" o:gfxdata="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" fillcolor="#ffd555 [2167]" strokecolor="#ffc000 [3207]" strokeweight=".5pt">
+                <v:fill color2="#ffcc31 [2615]" rotate="t" colors="0 #ffdd9c;.5 #ffd78e;1 #ffd479" focus="100%" type="gradient">
+                  <o:fill v:ext="view" type="gradientUnscaled"/>
+                </v:fill>
                 <v:stroke joinstyle="miter"/>
               </v:roundrect>
             </w:pict>
@@ -5036,8 +5501,6 @@
         </w:rPr>
         <w:t xml:space="preserve">resistencias en paralelo. </w:t>
       </w:r>
-      <w:bookmarkStart w:id="9" w:name="_GoBack"/>
-      <w:bookmarkEnd w:id="9"/>
     </w:p>
     <w:p>
       <w:pPr>
@@ -9405,7 +9868,7 @@
 </file>
 
 <file path=customXml/itemProps1.xml><?xml version="1.0" encoding="utf-8"?>
-<ds:datastoreItem xmlns:ds="http://schemas.openxmlformats.org/officeDocument/2006/customXml" ds:itemID="{FEAD38BF-1918-40A3-81F5-35931325CEA6}">
+<ds:datastoreItem xmlns:ds="http://schemas.openxmlformats.org/officeDocument/2006/customXml" ds:itemID="{43E6A1F1-7EDC-4717-B822-0A8A2F51D107}">
   <ds:schemaRefs>
     <ds:schemaRef ds:uri="http://schemas.openxmlformats.org/officeDocument/2006/bibliography"/>
   </ds:schemaRefs>

</xml_diff>